<commit_message>
Add Use Case Revise 1
</commit_message>
<xml_diff>
--- a/Proposal/Use Case.docx
+++ b/Proposal/Use Case.docx
@@ -5,14 +5,13 @@
     <w:p>
       <w:r>
         <w:rPr>
-          <w:rFonts w:cs="Cordia New"/>
           <w:noProof/>
         </w:rPr>
         <w:drawing>
           <wp:inline distT="0" distB="0" distL="0" distR="0">
-            <wp:extent cx="5731510" cy="4467437"/>
-            <wp:effectExtent l="0" t="0" r="2540" b="9525"/>
-            <wp:docPr id="7" name="Picture 7" descr="C:\Users\Pakpoom\Desktop\Usecase.jpg"/>
+            <wp:extent cx="5731510" cy="5103088"/>
+            <wp:effectExtent l="0" t="0" r="2540" b="2540"/>
+            <wp:docPr id="1" name="Picture 1" descr="C:\Users\Pakpoom\Desktop\Usecase.jpg"/>
             <wp:cNvGraphicFramePr>
               <a:graphicFrameLocks xmlns:a="http://schemas.openxmlformats.org/drawingml/2006/main" noChangeAspect="1"/>
             </wp:cNvGraphicFramePr>
@@ -20,7 +19,7 @@
               <a:graphicData uri="http://schemas.openxmlformats.org/drawingml/2006/picture">
                 <pic:pic xmlns:pic="http://schemas.openxmlformats.org/drawingml/2006/picture">
                   <pic:nvPicPr>
-                    <pic:cNvPr id="0" name="Picture 7" descr="C:\Users\Pakpoom\Desktop\Usecase.jpg"/>
+                    <pic:cNvPr id="0" name="Picture 1" descr="C:\Users\Pakpoom\Desktop\Usecase.jpg"/>
                     <pic:cNvPicPr>
                       <a:picLocks noChangeAspect="1" noChangeArrowheads="1"/>
                     </pic:cNvPicPr>
@@ -41,7 +40,7 @@
                   <pic:spPr bwMode="auto">
                     <a:xfrm>
                       <a:off x="0" y="0"/>
-                      <a:ext cx="5731510" cy="4467437"/>
+                      <a:ext cx="5731510" cy="5103088"/>
                     </a:xfrm>
                     <a:prstGeom prst="rect">
                       <a:avLst/>
@@ -57,8 +56,6 @@
           </wp:inline>
         </w:drawing>
       </w:r>
-      <w:bookmarkStart w:id="0" w:name="_GoBack"/>
-      <w:bookmarkEnd w:id="0"/>
     </w:p>
     <w:p>
       <w:pPr>
@@ -92,7 +89,7 @@
     <w:p>
       <w:pPr>
         <w:rPr>
-          <w:rFonts w:ascii="TH Sarabun New" w:hAnsi="TH Sarabun New" w:cs="TH Sarabun New" w:hint="cs"/>
+          <w:rFonts w:ascii="TH Sarabun New" w:hAnsi="TH Sarabun New" w:cs="TH Sarabun New"/>
           <w:sz w:val="28"/>
         </w:rPr>
       </w:pPr>
@@ -151,17 +148,25 @@
           <w:numId w:val="1"/>
         </w:numPr>
         <w:rPr>
-          <w:rFonts w:ascii="TH Sarabun New" w:hAnsi="TH Sarabun New" w:cs="TH Sarabun New" w:hint="cs"/>
-          <w:sz w:val="28"/>
-        </w:rPr>
-      </w:pPr>
-      <w:r>
-        <w:rPr>
-          <w:rFonts w:ascii="TH Sarabun New" w:hAnsi="TH Sarabun New" w:cs="TH Sarabun New" w:hint="cs"/>
-          <w:sz w:val="28"/>
-          <w:cs/>
-        </w:rPr>
-        <w:t xml:space="preserve">ผู้ใช้งาน </w:t>
+          <w:rFonts w:ascii="TH Sarabun New" w:hAnsi="TH Sarabun New" w:cs="TH Sarabun New"/>
+          <w:sz w:val="28"/>
+        </w:rPr>
+      </w:pPr>
+      <w:r>
+        <w:rPr>
+          <w:rFonts w:ascii="TH Sarabun New" w:hAnsi="TH Sarabun New" w:cs="TH Sarabun New" w:hint="cs"/>
+          <w:sz w:val="28"/>
+          <w:cs/>
+        </w:rPr>
+        <w:t>สมาชิก</w:t>
+      </w:r>
+      <w:r>
+        <w:rPr>
+          <w:rFonts w:ascii="TH Sarabun New" w:hAnsi="TH Sarabun New" w:cs="TH Sarabun New" w:hint="cs"/>
+          <w:sz w:val="28"/>
+          <w:cs/>
+        </w:rPr>
+        <w:t xml:space="preserve"> </w:t>
       </w:r>
       <w:r>
         <w:rPr>
@@ -184,52 +189,53 @@
           <w:sz w:val="28"/>
           <w:cs/>
         </w:rPr>
-        <w:t xml:space="preserve"> ต้องเป็นสมาชิก </w:t>
-      </w:r>
-      <w:r>
-        <w:rPr>
-          <w:rFonts w:ascii="TH Sarabun New" w:hAnsi="TH Sarabun New" w:cs="TH Sarabun New"/>
-          <w:sz w:val="28"/>
-        </w:rPr>
-        <w:t xml:space="preserve">(Subscribe) </w:t>
-      </w:r>
-      <w:r>
-        <w:rPr>
-          <w:rFonts w:ascii="TH Sarabun New" w:hAnsi="TH Sarabun New" w:cs="TH Sarabun New" w:hint="cs"/>
-          <w:sz w:val="28"/>
-          <w:cs/>
-        </w:rPr>
-        <w:t xml:space="preserve">ของศูนย์บริการออกกำลังกายก่อนจึงจะสามารถเข้าใช้งาน </w:t>
-      </w:r>
-      <w:r>
-        <w:rPr>
-          <w:rFonts w:ascii="TH Sarabun New" w:hAnsi="TH Sarabun New" w:cs="TH Sarabun New"/>
-          <w:sz w:val="28"/>
-        </w:rPr>
-        <w:t xml:space="preserve">(Access) </w:t>
-      </w:r>
-      <w:r>
-        <w:rPr>
-          <w:rFonts w:ascii="TH Sarabun New" w:hAnsi="TH Sarabun New" w:cs="TH Sarabun New" w:hint="cs"/>
-          <w:sz w:val="28"/>
-          <w:cs/>
-        </w:rPr>
-        <w:t xml:space="preserve">ศุนย์บริการเพื่อออกกำลังกาย </w:t>
-      </w:r>
-      <w:r>
-        <w:rPr>
-          <w:rFonts w:ascii="TH Sarabun New" w:hAnsi="TH Sarabun New" w:cs="TH Sarabun New"/>
-          <w:sz w:val="28"/>
-        </w:rPr>
-        <w:t xml:space="preserve">(Exercise) </w:t>
-      </w:r>
-      <w:r>
-        <w:rPr>
-          <w:rFonts w:ascii="TH Sarabun New" w:hAnsi="TH Sarabun New" w:cs="TH Sarabun New" w:hint="cs"/>
-          <w:sz w:val="28"/>
-          <w:cs/>
-        </w:rPr>
-        <w:t>ได้</w:t>
+        <w:t xml:space="preserve"> ต้องเป็นสมาชิก</w:t>
+      </w:r>
+      <w:r>
+        <w:rPr>
+          <w:rFonts w:ascii="TH Sarabun New" w:hAnsi="TH Sarabun New" w:cs="TH Sarabun New" w:hint="cs"/>
+          <w:sz w:val="28"/>
+          <w:cs/>
+        </w:rPr>
+        <w:t>ของศูนย์บริการออกกำ</w:t>
+      </w:r>
+      <w:r>
+        <w:rPr>
+          <w:rFonts w:ascii="TH Sarabun New" w:hAnsi="TH Sarabun New" w:cs="TH Sarabun New" w:hint="cs"/>
+          <w:sz w:val="28"/>
+          <w:cs/>
+        </w:rPr>
+        <w:t>ลังกายก่อนจึงจะสามารถเข้าใช้งาน</w:t>
+      </w:r>
+      <w:r>
+        <w:rPr>
+          <w:rFonts w:ascii="TH Sarabun New" w:hAnsi="TH Sarabun New" w:cs="TH Sarabun New"/>
+          <w:sz w:val="28"/>
+        </w:rPr>
+        <w:t xml:space="preserve"> </w:t>
+      </w:r>
+      <w:r>
+        <w:rPr>
+          <w:rFonts w:ascii="TH Sarabun New" w:hAnsi="TH Sarabun New" w:cs="TH Sarabun New" w:hint="cs"/>
+          <w:sz w:val="28"/>
+          <w:cs/>
+        </w:rPr>
+        <w:t>ศูนย์บริการเพื่อออกกำลังกายได้</w:t>
+      </w:r>
+      <w:r>
+        <w:rPr>
+          <w:rFonts w:ascii="TH Sarabun New" w:hAnsi="TH Sarabun New" w:cs="TH Sarabun New"/>
+          <w:sz w:val="28"/>
+        </w:rPr>
+        <w:t xml:space="preserve"> </w:t>
+      </w:r>
+      <w:r>
+        <w:rPr>
+          <w:rFonts w:ascii="TH Sarabun New" w:hAnsi="TH Sarabun New" w:cs="TH Sarabun New" w:hint="cs"/>
+          <w:sz w:val="28"/>
+          <w:cs/>
+        </w:rPr>
+        <w:t>โดยเมื่ออายุของสมาชิกใกล้หมดจะมีการเตือนสมาชิกเพื่อให้ทราบถึงจำนวนอายุสมากชิกคงเหลือ</w:t>
       </w:r>
     </w:p>
     <w:p>
@@ -240,7 +246,7 @@
           <w:numId w:val="1"/>
         </w:numPr>
         <w:rPr>
-          <w:rFonts w:ascii="TH Sarabun New" w:hAnsi="TH Sarabun New" w:cs="TH Sarabun New" w:hint="cs"/>
+          <w:rFonts w:ascii="TH Sarabun New" w:hAnsi="TH Sarabun New" w:cs="TH Sarabun New"/>
           <w:sz w:val="28"/>
         </w:rPr>
       </w:pPr>
@@ -265,83 +271,39 @@
           <w:sz w:val="28"/>
           <w:cs/>
         </w:rPr>
-        <w:t xml:space="preserve"> ต้องมีการเข้าสู่ระบบ </w:t>
-      </w:r>
-      <w:r>
-        <w:rPr>
-          <w:rFonts w:ascii="TH Sarabun New" w:hAnsi="TH Sarabun New" w:cs="TH Sarabun New"/>
-          <w:sz w:val="28"/>
-        </w:rPr>
-        <w:t xml:space="preserve">(Login) </w:t>
-      </w:r>
-      <w:r>
-        <w:rPr>
-          <w:rFonts w:ascii="TH Sarabun New" w:hAnsi="TH Sarabun New" w:cs="TH Sarabun New" w:hint="cs"/>
-          <w:sz w:val="28"/>
-          <w:cs/>
-        </w:rPr>
-        <w:t xml:space="preserve">เพื่อสอนออกกำลังกาย </w:t>
-      </w:r>
-      <w:r>
-        <w:rPr>
-          <w:rFonts w:ascii="TH Sarabun New" w:hAnsi="TH Sarabun New" w:cs="TH Sarabun New"/>
-          <w:sz w:val="28"/>
-        </w:rPr>
-        <w:t xml:space="preserve">(Exercise) </w:t>
-      </w:r>
-      <w:r>
-        <w:rPr>
-          <w:rFonts w:ascii="TH Sarabun New" w:hAnsi="TH Sarabun New" w:cs="TH Sarabun New" w:hint="cs"/>
-          <w:sz w:val="28"/>
-          <w:cs/>
-        </w:rPr>
-        <w:t xml:space="preserve">กับผู้ใช้งาน จากนั้นจะต้องลงบันทึกการสอน </w:t>
-      </w:r>
-      <w:r>
-        <w:rPr>
-          <w:rFonts w:ascii="TH Sarabun New" w:hAnsi="TH Sarabun New" w:cs="TH Sarabun New"/>
-          <w:sz w:val="28"/>
-        </w:rPr>
-        <w:t xml:space="preserve">(Update data) </w:t>
-      </w:r>
-      <w:r>
-        <w:rPr>
-          <w:rFonts w:ascii="TH Sarabun New" w:hAnsi="TH Sarabun New" w:cs="TH Sarabun New" w:hint="cs"/>
-          <w:sz w:val="28"/>
-          <w:cs/>
-        </w:rPr>
-        <w:t>ลงในระบบ</w:t>
-      </w:r>
-      <w:r>
-        <w:rPr>
-          <w:rFonts w:ascii="TH Sarabun New" w:hAnsi="TH Sarabun New" w:cs="TH Sarabun New" w:hint="cs"/>
-          <w:sz w:val="28"/>
-          <w:cs/>
-        </w:rPr>
-        <w:t xml:space="preserve"> และ</w:t>
-      </w:r>
-      <w:r>
-        <w:rPr>
-          <w:rFonts w:ascii="TH Sarabun New" w:hAnsi="TH Sarabun New" w:cs="TH Sarabun New" w:hint="cs"/>
-          <w:sz w:val="28"/>
-          <w:cs/>
-        </w:rPr>
-        <w:t xml:space="preserve">รอรับการประเมิน </w:t>
-      </w:r>
-      <w:r>
-        <w:rPr>
-          <w:rFonts w:ascii="TH Sarabun New" w:hAnsi="TH Sarabun New" w:cs="TH Sarabun New"/>
-          <w:sz w:val="28"/>
-        </w:rPr>
-        <w:t xml:space="preserve">(Be evaluate) </w:t>
-      </w:r>
-      <w:r>
-        <w:rPr>
-          <w:rFonts w:ascii="TH Sarabun New" w:hAnsi="TH Sarabun New" w:cs="TH Sarabun New" w:hint="cs"/>
-          <w:sz w:val="28"/>
-          <w:cs/>
-        </w:rPr>
-        <w:t>จากผู้บริหาร</w:t>
+        <w:t xml:space="preserve"> ต้องมีการเข้าสู่ระบบก่อนเพื่อยืนยันตัวตนการทำงาน </w:t>
+      </w:r>
+      <w:r>
+        <w:rPr>
+          <w:rFonts w:ascii="TH Sarabun New" w:hAnsi="TH Sarabun New" w:cs="TH Sarabun New" w:hint="cs"/>
+          <w:sz w:val="28"/>
+          <w:cs/>
+        </w:rPr>
+        <w:t>จึงจะสามารถ</w:t>
+      </w:r>
+      <w:r>
+        <w:rPr>
+          <w:rFonts w:ascii="TH Sarabun New" w:hAnsi="TH Sarabun New" w:cs="TH Sarabun New" w:hint="cs"/>
+          <w:sz w:val="28"/>
+          <w:cs/>
+        </w:rPr>
+        <w:t xml:space="preserve">เข้าร่วมชั้นเรียนเพื่อสอนการออกกำลังกายแก่สมาชิก </w:t>
+      </w:r>
+      <w:r>
+        <w:rPr>
+          <w:rFonts w:ascii="TH Sarabun New" w:hAnsi="TH Sarabun New" w:cs="TH Sarabun New" w:hint="cs"/>
+          <w:sz w:val="28"/>
+          <w:cs/>
+        </w:rPr>
+        <w:t>จากนั้นจะต้องลงบันทึกการสอนลงในระบบ</w:t>
+      </w:r>
+      <w:r>
+        <w:rPr>
+          <w:rFonts w:ascii="TH Sarabun New" w:hAnsi="TH Sarabun New" w:cs="TH Sarabun New" w:hint="cs"/>
+          <w:sz w:val="28"/>
+          <w:cs/>
+        </w:rPr>
+        <w:t>เพื่อเก็บข้อมูลจำนวนชั่วโมงการสอน เพื่อนำไปประเมินค่านายหน้า</w:t>
       </w:r>
     </w:p>
     <w:p>
@@ -352,7 +314,7 @@
           <w:numId w:val="1"/>
         </w:numPr>
         <w:rPr>
-          <w:rFonts w:ascii="TH Sarabun New" w:hAnsi="TH Sarabun New" w:cs="TH Sarabun New" w:hint="cs"/>
+          <w:rFonts w:ascii="TH Sarabun New" w:hAnsi="TH Sarabun New" w:cs="TH Sarabun New"/>
           <w:sz w:val="28"/>
         </w:rPr>
       </w:pPr>
@@ -385,37 +347,70 @@
           <w:sz w:val="28"/>
           <w:cs/>
         </w:rPr>
-        <w:t xml:space="preserve">ต้องมีการเข้าสู่ระบบ เพื่อสามารถขายคอร์สออกกำลังกายแก่สมาชิก ขายเครื่องดื่ม </w:t>
-      </w:r>
-      <w:r>
-        <w:rPr>
-          <w:rFonts w:ascii="TH Sarabun New" w:hAnsi="TH Sarabun New" w:cs="TH Sarabun New"/>
-          <w:sz w:val="28"/>
-        </w:rPr>
-        <w:t xml:space="preserve">(Sale) </w:t>
-      </w:r>
-      <w:r>
-        <w:rPr>
-          <w:rFonts w:ascii="TH Sarabun New" w:hAnsi="TH Sarabun New" w:cs="TH Sarabun New" w:hint="cs"/>
-          <w:sz w:val="28"/>
-          <w:cs/>
-        </w:rPr>
-        <w:t xml:space="preserve">แจ้งสมาชิกกรณีหมดอายุของการเป็นสมาชิก </w:t>
-      </w:r>
-      <w:r>
-        <w:rPr>
-          <w:rFonts w:ascii="TH Sarabun New" w:hAnsi="TH Sarabun New" w:cs="TH Sarabun New"/>
-          <w:sz w:val="28"/>
-        </w:rPr>
-        <w:t xml:space="preserve">(Subscriber Expire) </w:t>
-      </w:r>
-      <w:r>
-        <w:rPr>
-          <w:rFonts w:ascii="TH Sarabun New" w:hAnsi="TH Sarabun New" w:cs="TH Sarabun New" w:hint="cs"/>
-          <w:sz w:val="28"/>
-          <w:cs/>
-        </w:rPr>
-        <w:t>จากนั้นจึงทำการลงบันทึกข้อมูลการขายลงในระบบ และรอรับการประเมินจากผู้บริหาร</w:t>
+        <w:t>ต้องมีการเข้าสู่ระบบ</w:t>
+      </w:r>
+      <w:r>
+        <w:rPr>
+          <w:rFonts w:ascii="TH Sarabun New" w:hAnsi="TH Sarabun New" w:cs="TH Sarabun New" w:hint="cs"/>
+          <w:sz w:val="28"/>
+          <w:cs/>
+        </w:rPr>
+        <w:t>ก่อนเพื่อยืนยันตัวตนการทำงาน</w:t>
+      </w:r>
+      <w:r>
+        <w:rPr>
+          <w:rFonts w:ascii="TH Sarabun New" w:hAnsi="TH Sarabun New" w:cs="TH Sarabun New" w:hint="cs"/>
+          <w:sz w:val="28"/>
+          <w:cs/>
+        </w:rPr>
+        <w:t xml:space="preserve"> จึงจะสามารถ</w:t>
+      </w:r>
+      <w:r>
+        <w:rPr>
+          <w:rFonts w:ascii="TH Sarabun New" w:hAnsi="TH Sarabun New" w:cs="TH Sarabun New" w:hint="cs"/>
+          <w:sz w:val="28"/>
+          <w:cs/>
+        </w:rPr>
+        <w:t xml:space="preserve">ขายคอร์สออกกำลังกายแก่สมาชิก ขายเครื่องดื่ม </w:t>
+      </w:r>
+      <w:r>
+        <w:rPr>
+          <w:rFonts w:ascii="TH Sarabun New" w:hAnsi="TH Sarabun New" w:cs="TH Sarabun New"/>
+          <w:sz w:val="28"/>
+        </w:rPr>
+        <w:t xml:space="preserve"> </w:t>
+      </w:r>
+      <w:r>
+        <w:rPr>
+          <w:rFonts w:ascii="TH Sarabun New" w:hAnsi="TH Sarabun New" w:cs="TH Sarabun New" w:hint="cs"/>
+          <w:sz w:val="28"/>
+          <w:cs/>
+        </w:rPr>
+        <w:t>แจ้งสมาชิก</w:t>
+      </w:r>
+      <w:r>
+        <w:rPr>
+          <w:rFonts w:ascii="TH Sarabun New" w:hAnsi="TH Sarabun New" w:cs="TH Sarabun New" w:hint="cs"/>
+          <w:sz w:val="28"/>
+          <w:cs/>
+        </w:rPr>
+        <w:t>ถึงจำนวนวันคงเหลือในการเป็นสมาชิกหรือ</w:t>
+      </w:r>
+      <w:r>
+        <w:rPr>
+          <w:rFonts w:ascii="TH Sarabun New" w:hAnsi="TH Sarabun New" w:cs="TH Sarabun New" w:hint="cs"/>
+          <w:sz w:val="28"/>
+          <w:cs/>
+        </w:rPr>
+        <w:t>กรณีหมดอายุของการเป็นสมาชิก จากนั้นจึงทำ</w:t>
+      </w:r>
+      <w:r>
+        <w:rPr>
+          <w:rFonts w:ascii="TH Sarabun New" w:hAnsi="TH Sarabun New" w:cs="TH Sarabun New" w:hint="cs"/>
+          <w:sz w:val="28"/>
+          <w:cs/>
+        </w:rPr>
+        <w:t>การลงบันทึกข้อมูลการขายลงในระบบ</w:t>
       </w:r>
     </w:p>
     <w:p>
@@ -426,16 +421,17 @@
           <w:numId w:val="1"/>
         </w:numPr>
         <w:rPr>
-          <w:rFonts w:ascii="TH Sarabun New" w:hAnsi="TH Sarabun New" w:cs="TH Sarabun New" w:hint="cs"/>
-          <w:sz w:val="28"/>
-        </w:rPr>
-      </w:pPr>
-      <w:r>
-        <w:rPr>
-          <w:rFonts w:ascii="TH Sarabun New" w:hAnsi="TH Sarabun New" w:cs="TH Sarabun New" w:hint="cs"/>
-          <w:sz w:val="28"/>
-          <w:cs/>
-        </w:rPr>
+          <w:rFonts w:ascii="TH Sarabun New" w:hAnsi="TH Sarabun New" w:cs="TH Sarabun New"/>
+          <w:sz w:val="28"/>
+        </w:rPr>
+      </w:pPr>
+      <w:r>
+        <w:rPr>
+          <w:rFonts w:ascii="TH Sarabun New" w:hAnsi="TH Sarabun New" w:cs="TH Sarabun New" w:hint="cs"/>
+          <w:sz w:val="28"/>
+          <w:cs/>
+        </w:rPr>
+        <w:lastRenderedPageBreak/>
         <w:t xml:space="preserve">ฝ่ายบัญชี </w:t>
       </w:r>
       <w:r>
@@ -451,29 +447,31 @@
           <w:sz w:val="28"/>
           <w:cs/>
         </w:rPr>
-        <w:t xml:space="preserve">ต้องมีการเข้าสู่ระบบ เพื่อสามารถเข้าถึงข้อมูลทางการเงินสำหรับทำรายละเอียดรายรับ รายจ่ายของธุรกิจ </w:t>
-      </w:r>
-      <w:r>
-        <w:rPr>
-          <w:rFonts w:ascii="TH Sarabun New" w:hAnsi="TH Sarabun New" w:cs="TH Sarabun New"/>
-          <w:sz w:val="28"/>
-        </w:rPr>
-        <w:t>(Account)</w:t>
-      </w:r>
-      <w:r>
-        <w:rPr>
-          <w:rFonts w:ascii="TH Sarabun New" w:hAnsi="TH Sarabun New" w:cs="TH Sarabun New" w:hint="cs"/>
-          <w:sz w:val="28"/>
-          <w:cs/>
-        </w:rPr>
-        <w:t xml:space="preserve"> และเขียนรายงานทางการเงิน </w:t>
-      </w:r>
-      <w:r>
-        <w:rPr>
-          <w:rFonts w:ascii="TH Sarabun New" w:hAnsi="TH Sarabun New" w:cs="TH Sarabun New"/>
-          <w:sz w:val="28"/>
-        </w:rPr>
-        <w:t xml:space="preserve">(Report) </w:t>
+        <w:t>ต้องมีการเข้าสู่ระบบ</w:t>
+      </w:r>
+      <w:r>
+        <w:rPr>
+          <w:rFonts w:ascii="TH Sarabun New" w:hAnsi="TH Sarabun New" w:cs="TH Sarabun New" w:hint="cs"/>
+          <w:sz w:val="28"/>
+          <w:cs/>
+        </w:rPr>
+        <w:t>ก่อนเพื่อยืนยันตัวในการทำงาน</w:t>
+      </w:r>
+      <w:r>
+        <w:rPr>
+          <w:rFonts w:ascii="TH Sarabun New" w:hAnsi="TH Sarabun New" w:cs="TH Sarabun New" w:hint="cs"/>
+          <w:sz w:val="28"/>
+          <w:cs/>
+        </w:rPr>
+        <w:t xml:space="preserve"> เพื่อสามารถเข้าถึงข้อมูลทางการเงินสำหรับทำรา</w:t>
+      </w:r>
+      <w:r>
+        <w:rPr>
+          <w:rFonts w:ascii="TH Sarabun New" w:hAnsi="TH Sarabun New" w:cs="TH Sarabun New" w:hint="cs"/>
+          <w:sz w:val="28"/>
+          <w:cs/>
+        </w:rPr>
+        <w:t xml:space="preserve">ยละเอียดรายรับ รายจ่ายของธุรกิจ และเขียนรายงานทางการเงิน </w:t>
       </w:r>
       <w:r>
         <w:rPr>
@@ -490,14 +488,6 @@
           <w:cs/>
         </w:rPr>
         <w:t>ลงฐานข้อมูล</w:t>
-      </w:r>
-      <w:r>
-        <w:rPr>
-          <w:rFonts w:ascii="TH Sarabun New" w:hAnsi="TH Sarabun New" w:cs="TH Sarabun New" w:hint="cs"/>
-          <w:sz w:val="28"/>
-          <w:cs/>
-        </w:rPr>
-        <w:t xml:space="preserve"> และรอรับการประเมินจากผู้บริหาร</w:t>
       </w:r>
     </w:p>
     <w:p>
@@ -508,18 +498,17 @@
           <w:numId w:val="1"/>
         </w:numPr>
         <w:rPr>
-          <w:rFonts w:ascii="TH Sarabun New" w:hAnsi="TH Sarabun New" w:cs="TH Sarabun New" w:hint="cs"/>
-          <w:sz w:val="28"/>
-          <w:cs/>
-        </w:rPr>
-      </w:pPr>
-      <w:r>
-        <w:rPr>
-          <w:rFonts w:ascii="TH Sarabun New" w:hAnsi="TH Sarabun New" w:cs="TH Sarabun New" w:hint="cs"/>
-          <w:sz w:val="28"/>
-          <w:cs/>
-        </w:rPr>
-        <w:lastRenderedPageBreak/>
+          <w:rFonts w:ascii="TH Sarabun New" w:hAnsi="TH Sarabun New" w:cs="TH Sarabun New"/>
+          <w:sz w:val="28"/>
+          <w:cs/>
+        </w:rPr>
+      </w:pPr>
+      <w:r>
+        <w:rPr>
+          <w:rFonts w:ascii="TH Sarabun New" w:hAnsi="TH Sarabun New" w:cs="TH Sarabun New" w:hint="cs"/>
+          <w:sz w:val="28"/>
+          <w:cs/>
+        </w:rPr>
         <w:t>ผู้บริหาร</w:t>
       </w:r>
       <w:r>
@@ -543,7 +532,39 @@
           <w:sz w:val="28"/>
           <w:cs/>
         </w:rPr>
-        <w:t xml:space="preserve"> ต้องมีการเข้าสู่ระบบ เพื่อดึงข้อมูล</w:t>
+        <w:t xml:space="preserve"> ต้องมีการเข้าสู่ระบบ</w:t>
+      </w:r>
+      <w:r>
+        <w:rPr>
+          <w:rFonts w:ascii="TH Sarabun New" w:hAnsi="TH Sarabun New" w:cs="TH Sarabun New" w:hint="cs"/>
+          <w:sz w:val="28"/>
+          <w:cs/>
+        </w:rPr>
+        <w:t xml:space="preserve">ก่อนเพื่อยืนยันตัวตนในการทำงาน </w:t>
+      </w:r>
+      <w:r>
+        <w:rPr>
+          <w:rFonts w:ascii="TH Sarabun New" w:hAnsi="TH Sarabun New" w:cs="TH Sarabun New" w:hint="cs"/>
+          <w:sz w:val="28"/>
+          <w:cs/>
+        </w:rPr>
+        <w:t xml:space="preserve"> เพื่อ</w:t>
+      </w:r>
+      <w:r>
+        <w:rPr>
+          <w:rFonts w:ascii="TH Sarabun New" w:hAnsi="TH Sarabun New" w:cs="TH Sarabun New" w:hint="cs"/>
+          <w:sz w:val="28"/>
+          <w:cs/>
+        </w:rPr>
+        <w:t>ที่จะสามารถ</w:t>
+      </w:r>
+      <w:r>
+        <w:rPr>
+          <w:rFonts w:ascii="TH Sarabun New" w:hAnsi="TH Sarabun New" w:cs="TH Sarabun New" w:hint="cs"/>
+          <w:sz w:val="28"/>
+          <w:cs/>
+        </w:rPr>
+        <w:t>ดึงข้อมูล</w:t>
       </w:r>
       <w:r>
         <w:rPr>
@@ -567,22 +588,33 @@
           <w:sz w:val="28"/>
           <w:cs/>
         </w:rPr>
-        <w:t xml:space="preserve"> และรายงานทางการเงินเป็นส่วนช่วยในการบริหาร และมองภาพรวมธุรกิจในอนาคต </w:t>
-      </w:r>
-      <w:r>
-        <w:rPr>
-          <w:rFonts w:ascii="TH Sarabun New" w:hAnsi="TH Sarabun New" w:cs="TH Sarabun New"/>
-          <w:sz w:val="28"/>
-        </w:rPr>
-        <w:t>(Manage)</w:t>
-      </w:r>
-      <w:r>
-        <w:rPr>
-          <w:rFonts w:ascii="TH Sarabun New" w:hAnsi="TH Sarabun New" w:cs="TH Sarabun New" w:hint="cs"/>
-          <w:sz w:val="28"/>
-          <w:cs/>
-        </w:rPr>
-        <w:t xml:space="preserve">  และประเมินพนักงานภายในองค์กร</w:t>
+        <w:t xml:space="preserve"> เพื่อเป็นข้อมูลในการประเมินพนักงานในองค์กร อีก</w:t>
+      </w:r>
+      <w:bookmarkStart w:id="0" w:name="_GoBack"/>
+      <w:bookmarkEnd w:id="0"/>
+      <w:r>
+        <w:rPr>
+          <w:rFonts w:ascii="TH Sarabun New" w:hAnsi="TH Sarabun New" w:cs="TH Sarabun New" w:hint="cs"/>
+          <w:sz w:val="28"/>
+          <w:cs/>
+        </w:rPr>
+        <w:t>ทั้งยังมี</w:t>
+      </w:r>
+      <w:r>
+        <w:rPr>
+          <w:rFonts w:ascii="TH Sarabun New" w:hAnsi="TH Sarabun New" w:cs="TH Sarabun New" w:hint="cs"/>
+          <w:sz w:val="28"/>
+          <w:cs/>
+        </w:rPr>
+        <w:t>รายงานทางการเงินเป็นส่วนช่วยในการบ</w:t>
+      </w:r>
+      <w:r>
+        <w:rPr>
+          <w:rFonts w:ascii="TH Sarabun New" w:hAnsi="TH Sarabun New" w:cs="TH Sarabun New" w:hint="cs"/>
+          <w:sz w:val="28"/>
+          <w:cs/>
+        </w:rPr>
+        <w:t xml:space="preserve">ริหาร และมองภาพรวมธุรกิจในอนาคต </w:t>
       </w:r>
     </w:p>
     <w:sectPr>
@@ -1444,7 +1476,7 @@
 </file>
 
 <file path=customXml/itemProps1.xml><?xml version="1.0" encoding="utf-8"?>
-<ds:datastoreItem xmlns:ds="http://schemas.openxmlformats.org/officeDocument/2006/customXml" ds:itemID="{B91604BE-D4D8-49CE-AB8C-7A0CDCDD8CDA}">
+<ds:datastoreItem xmlns:ds="http://schemas.openxmlformats.org/officeDocument/2006/customXml" ds:itemID="{B21F8BEB-FB9F-4670-A081-150BBE898399}">
   <ds:schemaRefs>
     <ds:schemaRef ds:uri="http://schemas.openxmlformats.org/officeDocument/2006/bibliography"/>
   </ds:schemaRefs>

</xml_diff>